<commit_message>
tried to recalculate model
</commit_message>
<xml_diff>
--- a/deliverable3/deliverable3.docx
+++ b/deliverable3/deliverable3.docx
@@ -54342,7 +54342,13 @@
         <w:rPr>
           <w:rStyle w:val="NormalTok"/>
         </w:rPr>
-        <w:t xml:space="preserve">(tt))</w:t>
+        <w:t xml:space="preserve">(tt)) </w:t>
+      </w:r>
+      <w:r>
+        <w:rPr>
+          <w:rStyle w:val="CommentTok"/>
+        </w:rPr>
+        <w:t xml:space="preserve">#accuracy</w:t>
       </w:r>
     </w:p>
     <w:p>
@@ -54358,455 +54364,436 @@
     </w:p>
     <w:p>
       <w:pPr>
+        <w:pStyle w:val="SourceCode"/>
+      </w:pPr>
+      <w:r>
+        <w:rPr>
+          <w:rStyle w:val="DecValTok"/>
+        </w:rPr>
+        <w:t xml:space="preserve">100</w:t>
+      </w:r>
+      <w:r>
+        <w:rPr>
+          <w:rStyle w:val="OperatorTok"/>
+        </w:rPr>
+        <w:t xml:space="preserve">*</w:t>
+      </w:r>
+      <w:r>
+        <w:rPr>
+          <w:rStyle w:val="NormalTok"/>
+        </w:rPr>
+        <w:t xml:space="preserve">(tt[</w:t>
+      </w:r>
+      <w:r>
+        <w:rPr>
+          <w:rStyle w:val="DecValTok"/>
+        </w:rPr>
+        <w:t xml:space="preserve">2</w:t>
+      </w:r>
+      <w:r>
+        <w:rPr>
+          <w:rStyle w:val="NormalTok"/>
+        </w:rPr>
+        <w:t xml:space="preserve">,</w:t>
+      </w:r>
+      <w:r>
+        <w:rPr>
+          <w:rStyle w:val="DecValTok"/>
+        </w:rPr>
+        <w:t xml:space="preserve">2</w:t>
+      </w:r>
+      <w:r>
+        <w:rPr>
+          <w:rStyle w:val="NormalTok"/>
+        </w:rPr>
+        <w:t xml:space="preserve">]</w:t>
+      </w:r>
+      <w:r>
+        <w:rPr>
+          <w:rStyle w:val="OperatorTok"/>
+        </w:rPr>
+        <w:t xml:space="preserve">/</w:t>
+      </w:r>
+      <w:r>
+        <w:rPr>
+          <w:rStyle w:val="NormalTok"/>
+        </w:rPr>
+        <w:t xml:space="preserve">(tt[</w:t>
+      </w:r>
+      <w:r>
+        <w:rPr>
+          <w:rStyle w:val="DecValTok"/>
+        </w:rPr>
+        <w:t xml:space="preserve">2</w:t>
+      </w:r>
+      <w:r>
+        <w:rPr>
+          <w:rStyle w:val="NormalTok"/>
+        </w:rPr>
+        <w:t xml:space="preserve">,</w:t>
+      </w:r>
+      <w:r>
+        <w:rPr>
+          <w:rStyle w:val="DecValTok"/>
+        </w:rPr>
+        <w:t xml:space="preserve">2</w:t>
+      </w:r>
+      <w:r>
+        <w:rPr>
+          <w:rStyle w:val="NormalTok"/>
+        </w:rPr>
+        <w:t xml:space="preserve">] </w:t>
+      </w:r>
+      <w:r>
+        <w:rPr>
+          <w:rStyle w:val="OperatorTok"/>
+        </w:rPr>
+        <w:t xml:space="preserve">+</w:t>
+      </w:r>
+      <w:r>
+        <w:rPr>
+          <w:rStyle w:val="StringTok"/>
+        </w:rPr>
+        <w:t xml:space="preserve"> </w:t>
+      </w:r>
+      <w:r>
+        <w:rPr>
+          <w:rStyle w:val="NormalTok"/>
+        </w:rPr>
+        <w:t xml:space="preserve">tt[</w:t>
+      </w:r>
+      <w:r>
+        <w:rPr>
+          <w:rStyle w:val="DecValTok"/>
+        </w:rPr>
+        <w:t xml:space="preserve">1</w:t>
+      </w:r>
+      <w:r>
+        <w:rPr>
+          <w:rStyle w:val="NormalTok"/>
+        </w:rPr>
+        <w:t xml:space="preserve">,</w:t>
+      </w:r>
+      <w:r>
+        <w:rPr>
+          <w:rStyle w:val="DecValTok"/>
+        </w:rPr>
+        <w:t xml:space="preserve">2</w:t>
+      </w:r>
+      <w:r>
+        <w:rPr>
+          <w:rStyle w:val="NormalTok"/>
+        </w:rPr>
+        <w:t xml:space="preserve">])) </w:t>
+      </w:r>
+      <w:r>
+        <w:rPr>
+          <w:rStyle w:val="CommentTok"/>
+        </w:rPr>
+        <w:t xml:space="preserve"># recall (sensitivity)</w:t>
+      </w:r>
+    </w:p>
+    <w:p>
+      <w:pPr>
+        <w:pStyle w:val="SourceCode"/>
+      </w:pPr>
+      <w:r>
+        <w:rPr>
+          <w:rStyle w:val="VerbatimChar"/>
+        </w:rPr>
+        <w:t xml:space="preserve">## [1] 99.42053</w:t>
+      </w:r>
+    </w:p>
+    <w:p>
+      <w:pPr>
+        <w:pStyle w:val="SourceCode"/>
+      </w:pPr>
+      <w:r>
+        <w:rPr>
+          <w:rStyle w:val="DecValTok"/>
+        </w:rPr>
+        <w:t xml:space="preserve">100</w:t>
+      </w:r>
+      <w:r>
+        <w:rPr>
+          <w:rStyle w:val="OperatorTok"/>
+        </w:rPr>
+        <w:t xml:space="preserve">*</w:t>
+      </w:r>
+      <w:r>
+        <w:rPr>
+          <w:rStyle w:val="NormalTok"/>
+        </w:rPr>
+        <w:t xml:space="preserve">(tt[</w:t>
+      </w:r>
+      <w:r>
+        <w:rPr>
+          <w:rStyle w:val="DecValTok"/>
+        </w:rPr>
+        <w:t xml:space="preserve">1</w:t>
+      </w:r>
+      <w:r>
+        <w:rPr>
+          <w:rStyle w:val="NormalTok"/>
+        </w:rPr>
+        <w:t xml:space="preserve">,</w:t>
+      </w:r>
+      <w:r>
+        <w:rPr>
+          <w:rStyle w:val="DecValTok"/>
+        </w:rPr>
+        <w:t xml:space="preserve">1</w:t>
+      </w:r>
+      <w:r>
+        <w:rPr>
+          <w:rStyle w:val="NormalTok"/>
+        </w:rPr>
+        <w:t xml:space="preserve">]</w:t>
+      </w:r>
+      <w:r>
+        <w:rPr>
+          <w:rStyle w:val="OperatorTok"/>
+        </w:rPr>
+        <w:t xml:space="preserve">/</w:t>
+      </w:r>
+      <w:r>
+        <w:rPr>
+          <w:rStyle w:val="NormalTok"/>
+        </w:rPr>
+        <w:t xml:space="preserve">(tt[</w:t>
+      </w:r>
+      <w:r>
+        <w:rPr>
+          <w:rStyle w:val="DecValTok"/>
+        </w:rPr>
+        <w:t xml:space="preserve">1</w:t>
+      </w:r>
+      <w:r>
+        <w:rPr>
+          <w:rStyle w:val="NormalTok"/>
+        </w:rPr>
+        <w:t xml:space="preserve">,</w:t>
+      </w:r>
+      <w:r>
+        <w:rPr>
+          <w:rStyle w:val="DecValTok"/>
+        </w:rPr>
+        <w:t xml:space="preserve">1</w:t>
+      </w:r>
+      <w:r>
+        <w:rPr>
+          <w:rStyle w:val="NormalTok"/>
+        </w:rPr>
+        <w:t xml:space="preserve">] </w:t>
+      </w:r>
+      <w:r>
+        <w:rPr>
+          <w:rStyle w:val="OperatorTok"/>
+        </w:rPr>
+        <w:t xml:space="preserve">+</w:t>
+      </w:r>
+      <w:r>
+        <w:rPr>
+          <w:rStyle w:val="StringTok"/>
+        </w:rPr>
+        <w:t xml:space="preserve"> </w:t>
+      </w:r>
+      <w:r>
+        <w:rPr>
+          <w:rStyle w:val="NormalTok"/>
+        </w:rPr>
+        <w:t xml:space="preserve">tt[</w:t>
+      </w:r>
+      <w:r>
+        <w:rPr>
+          <w:rStyle w:val="DecValTok"/>
+        </w:rPr>
+        <w:t xml:space="preserve">2</w:t>
+      </w:r>
+      <w:r>
+        <w:rPr>
+          <w:rStyle w:val="NormalTok"/>
+        </w:rPr>
+        <w:t xml:space="preserve">,</w:t>
+      </w:r>
+      <w:r>
+        <w:rPr>
+          <w:rStyle w:val="DecValTok"/>
+        </w:rPr>
+        <w:t xml:space="preserve">1</w:t>
+      </w:r>
+      <w:r>
+        <w:rPr>
+          <w:rStyle w:val="NormalTok"/>
+        </w:rPr>
+        <w:t xml:space="preserve">])) </w:t>
+      </w:r>
+      <w:r>
+        <w:rPr>
+          <w:rStyle w:val="CommentTok"/>
+        </w:rPr>
+        <w:t xml:space="preserve"># specificity</w:t>
+      </w:r>
+    </w:p>
+    <w:p>
+      <w:pPr>
+        <w:pStyle w:val="SourceCode"/>
+      </w:pPr>
+      <w:r>
+        <w:rPr>
+          <w:rStyle w:val="VerbatimChar"/>
+        </w:rPr>
+        <w:t xml:space="preserve">## [1] 3.614458</w:t>
+      </w:r>
+    </w:p>
+    <w:p>
+      <w:pPr>
+        <w:pStyle w:val="SourceCode"/>
+      </w:pPr>
+      <w:r>
+        <w:rPr>
+          <w:rStyle w:val="DecValTok"/>
+        </w:rPr>
+        <w:t xml:space="preserve">100</w:t>
+      </w:r>
+      <w:r>
+        <w:rPr>
+          <w:rStyle w:val="OperatorTok"/>
+        </w:rPr>
+        <w:t xml:space="preserve">*</w:t>
+      </w:r>
+      <w:r>
+        <w:rPr>
+          <w:rStyle w:val="NormalTok"/>
+        </w:rPr>
+        <w:t xml:space="preserve">(tt[</w:t>
+      </w:r>
+      <w:r>
+        <w:rPr>
+          <w:rStyle w:val="DecValTok"/>
+        </w:rPr>
+        <w:t xml:space="preserve">2</w:t>
+      </w:r>
+      <w:r>
+        <w:rPr>
+          <w:rStyle w:val="NormalTok"/>
+        </w:rPr>
+        <w:t xml:space="preserve">,</w:t>
+      </w:r>
+      <w:r>
+        <w:rPr>
+          <w:rStyle w:val="DecValTok"/>
+        </w:rPr>
+        <w:t xml:space="preserve">2</w:t>
+      </w:r>
+      <w:r>
+        <w:rPr>
+          <w:rStyle w:val="NormalTok"/>
+        </w:rPr>
+        <w:t xml:space="preserve">]</w:t>
+      </w:r>
+      <w:r>
+        <w:rPr>
+          <w:rStyle w:val="OperatorTok"/>
+        </w:rPr>
+        <w:t xml:space="preserve">/</w:t>
+      </w:r>
+      <w:r>
+        <w:rPr>
+          <w:rStyle w:val="NormalTok"/>
+        </w:rPr>
+        <w:t xml:space="preserve">(tt[</w:t>
+      </w:r>
+      <w:r>
+        <w:rPr>
+          <w:rStyle w:val="DecValTok"/>
+        </w:rPr>
+        <w:t xml:space="preserve">2</w:t>
+      </w:r>
+      <w:r>
+        <w:rPr>
+          <w:rStyle w:val="NormalTok"/>
+        </w:rPr>
+        <w:t xml:space="preserve">,</w:t>
+      </w:r>
+      <w:r>
+        <w:rPr>
+          <w:rStyle w:val="DecValTok"/>
+        </w:rPr>
+        <w:t xml:space="preserve">1</w:t>
+      </w:r>
+      <w:r>
+        <w:rPr>
+          <w:rStyle w:val="NormalTok"/>
+        </w:rPr>
+        <w:t xml:space="preserve">]</w:t>
+      </w:r>
+      <w:r>
+        <w:rPr>
+          <w:rStyle w:val="OperatorTok"/>
+        </w:rPr>
+        <w:t xml:space="preserve">+</w:t>
+      </w:r>
+      <w:r>
+        <w:rPr>
+          <w:rStyle w:val="StringTok"/>
+        </w:rPr>
+        <w:t xml:space="preserve"> </w:t>
+      </w:r>
+      <w:r>
+        <w:rPr>
+          <w:rStyle w:val="NormalTok"/>
+        </w:rPr>
+        <w:t xml:space="preserve">tt[</w:t>
+      </w:r>
+      <w:r>
+        <w:rPr>
+          <w:rStyle w:val="DecValTok"/>
+        </w:rPr>
+        <w:t xml:space="preserve">2</w:t>
+      </w:r>
+      <w:r>
+        <w:rPr>
+          <w:rStyle w:val="NormalTok"/>
+        </w:rPr>
+        <w:t xml:space="preserve">,</w:t>
+      </w:r>
+      <w:r>
+        <w:rPr>
+          <w:rStyle w:val="DecValTok"/>
+        </w:rPr>
+        <w:t xml:space="preserve">2</w:t>
+      </w:r>
+      <w:r>
+        <w:rPr>
+          <w:rStyle w:val="NormalTok"/>
+        </w:rPr>
+        <w:t xml:space="preserve">])) </w:t>
+      </w:r>
+      <w:r>
+        <w:rPr>
+          <w:rStyle w:val="CommentTok"/>
+        </w:rPr>
+        <w:t xml:space="preserve"># precision</w:t>
+      </w:r>
+    </w:p>
+    <w:p>
+      <w:pPr>
+        <w:pStyle w:val="SourceCode"/>
+      </w:pPr>
+      <w:r>
+        <w:rPr>
+          <w:rStyle w:val="VerbatimChar"/>
+        </w:rPr>
+        <w:t xml:space="preserve">## [1] 83.3449</w:t>
+      </w:r>
+    </w:p>
+    <w:p>
+      <w:pPr>
         <w:pStyle w:val="FirstParagraph"/>
       </w:pPr>
       <w:r>
-        <w:t xml:space="preserve">We have a precision of 83.05%.</w:t>
-      </w:r>
-    </w:p>
-    <w:p>
-      <w:pPr>
-        <w:pStyle w:val="SourceCode"/>
-      </w:pPr>
-      <w:r>
-        <w:rPr>
-          <w:rStyle w:val="NormalTok"/>
-        </w:rPr>
-        <w:t xml:space="preserve">model_</w:t>
-      </w:r>
-      <w:r>
-        <w:rPr>
-          <w:rStyle w:val="DecValTok"/>
-        </w:rPr>
-        <w:t xml:space="preserve">25</w:t>
-      </w:r>
-      <w:r>
-        <w:rPr>
-          <w:rStyle w:val="NormalTok"/>
-        </w:rPr>
-        <w:t xml:space="preserve">_better &lt;-</w:t>
-      </w:r>
-      <w:r>
-        <w:rPr>
-          <w:rStyle w:val="StringTok"/>
-        </w:rPr>
-        <w:t xml:space="preserve"> </w:t>
-      </w:r>
-      <w:r>
-        <w:rPr>
-          <w:rStyle w:val="KeywordTok"/>
-        </w:rPr>
-        <w:t xml:space="preserve">glm</w:t>
-      </w:r>
-      <w:r>
-        <w:rPr>
-          <w:rStyle w:val="NormalTok"/>
-        </w:rPr>
-        <w:t xml:space="preserve">(</w:t>
-      </w:r>
-      <w:r>
-        <w:br/>
-      </w:r>
-      <w:r>
-        <w:rPr>
-          <w:rStyle w:val="NormalTok"/>
-        </w:rPr>
-        <w:t xml:space="preserve">  target.tip_is_given</w:t>
-      </w:r>
-      <w:r>
-        <w:rPr>
-          <w:rStyle w:val="OperatorTok"/>
-        </w:rPr>
-        <w:t xml:space="preserve">~</w:t>
-      </w:r>
-      <w:r>
-        <w:rPr>
-          <w:rStyle w:val="DecValTok"/>
-        </w:rPr>
-        <w:t xml:space="preserve">1</w:t>
-      </w:r>
-      <w:r>
-        <w:br/>
-      </w:r>
-      <w:r>
-        <w:rPr>
-          <w:rStyle w:val="NormalTok"/>
-        </w:rPr>
-        <w:t xml:space="preserve">  ,</w:t>
-      </w:r>
-      <w:r>
-        <w:rPr>
-          <w:rStyle w:val="DataTypeTok"/>
-        </w:rPr>
-        <w:t xml:space="preserve">family =</w:t>
-      </w:r>
-      <w:r>
-        <w:rPr>
-          <w:rStyle w:val="NormalTok"/>
-        </w:rPr>
-        <w:t xml:space="preserve"> </w:t>
-      </w:r>
-      <w:r>
-        <w:rPr>
-          <w:rStyle w:val="StringTok"/>
-        </w:rPr>
-        <w:t xml:space="preserve">"binomial"</w:t>
-      </w:r>
-      <w:r>
-        <w:br/>
-      </w:r>
-      <w:r>
-        <w:rPr>
-          <w:rStyle w:val="NormalTok"/>
-        </w:rPr>
-        <w:t xml:space="preserve">  ,</w:t>
-      </w:r>
-      <w:r>
-        <w:rPr>
-          <w:rStyle w:val="DataTypeTok"/>
-        </w:rPr>
-        <w:t xml:space="preserve">data=</w:t>
-      </w:r>
-      <w:r>
-        <w:rPr>
-          <w:rStyle w:val="NormalTok"/>
-        </w:rPr>
-        <w:t xml:space="preserve">dffwork</w:t>
-      </w:r>
-      <w:r>
-        <w:br/>
-      </w:r>
-      <w:r>
-        <w:rPr>
-          <w:rStyle w:val="NormalTok"/>
-        </w:rPr>
-        <w:t xml:space="preserve">)</w:t>
-      </w:r>
-      <w:r>
-        <w:br/>
-      </w:r>
-      <w:r>
-        <w:rPr>
-          <w:rStyle w:val="NormalTok"/>
-        </w:rPr>
-        <w:t xml:space="preserve">fit0 &lt;-</w:t>
-      </w:r>
-      <w:r>
-        <w:rPr>
-          <w:rStyle w:val="StringTok"/>
-        </w:rPr>
-        <w:t xml:space="preserve"> </w:t>
-      </w:r>
-      <w:r>
-        <w:rPr>
-          <w:rStyle w:val="KeywordTok"/>
-        </w:rPr>
-        <w:t xml:space="preserve">predict</w:t>
-      </w:r>
-      <w:r>
-        <w:rPr>
-          <w:rStyle w:val="NormalTok"/>
-        </w:rPr>
-        <w:t xml:space="preserve">(model_</w:t>
-      </w:r>
-      <w:r>
-        <w:rPr>
-          <w:rStyle w:val="DecValTok"/>
-        </w:rPr>
-        <w:t xml:space="preserve">25</w:t>
-      </w:r>
-      <w:r>
-        <w:rPr>
-          <w:rStyle w:val="NormalTok"/>
-        </w:rPr>
-        <w:t xml:space="preserve">_better, </w:t>
-      </w:r>
-      <w:r>
-        <w:rPr>
-          <w:rStyle w:val="DataTypeTok"/>
-        </w:rPr>
-        <w:t xml:space="preserve">type=</w:t>
-      </w:r>
-      <w:r>
-        <w:rPr>
-          <w:rStyle w:val="StringTok"/>
-        </w:rPr>
-        <w:t xml:space="preserve">"response"</w:t>
-      </w:r>
-      <w:r>
-        <w:rPr>
-          <w:rStyle w:val="NormalTok"/>
-        </w:rPr>
-        <w:t xml:space="preserve">)</w:t>
-      </w:r>
-      <w:r>
-        <w:br/>
-      </w:r>
-      <w:r>
-        <w:rPr>
-          <w:rStyle w:val="NormalTok"/>
-        </w:rPr>
-        <w:t xml:space="preserve">fit.tip_is_given0 &lt;-</w:t>
-      </w:r>
-      <w:r>
-        <w:rPr>
-          <w:rStyle w:val="StringTok"/>
-        </w:rPr>
-        <w:t xml:space="preserve"> </w:t>
-      </w:r>
-      <w:r>
-        <w:rPr>
-          <w:rStyle w:val="KeywordTok"/>
-        </w:rPr>
-        <w:t xml:space="preserve">factor</w:t>
-      </w:r>
-      <w:r>
-        <w:rPr>
-          <w:rStyle w:val="NormalTok"/>
-        </w:rPr>
-        <w:t xml:space="preserve">(</w:t>
-      </w:r>
-      <w:r>
-        <w:rPr>
-          <w:rStyle w:val="KeywordTok"/>
-        </w:rPr>
-        <w:t xml:space="preserve">ifelse</w:t>
-      </w:r>
-      <w:r>
-        <w:rPr>
-          <w:rStyle w:val="NormalTok"/>
-        </w:rPr>
-        <w:t xml:space="preserve">(fit0</w:t>
-      </w:r>
-      <w:r>
-        <w:rPr>
-          <w:rStyle w:val="OperatorTok"/>
-        </w:rPr>
-        <w:t xml:space="preserve">&lt;</w:t>
-      </w:r>
-      <w:r>
-        <w:rPr>
-          <w:rStyle w:val="FloatTok"/>
-        </w:rPr>
-        <w:t xml:space="preserve">0.5</w:t>
-      </w:r>
-      <w:r>
-        <w:rPr>
-          <w:rStyle w:val="NormalTok"/>
-        </w:rPr>
-        <w:t xml:space="preserve">,</w:t>
-      </w:r>
-      <w:r>
-        <w:rPr>
-          <w:rStyle w:val="DecValTok"/>
-        </w:rPr>
-        <w:t xml:space="preserve">0</w:t>
-      </w:r>
-      <w:r>
-        <w:rPr>
-          <w:rStyle w:val="NormalTok"/>
-        </w:rPr>
-        <w:t xml:space="preserve">,</w:t>
-      </w:r>
-      <w:r>
-        <w:rPr>
-          <w:rStyle w:val="DecValTok"/>
-        </w:rPr>
-        <w:t xml:space="preserve">1</w:t>
-      </w:r>
-      <w:r>
-        <w:rPr>
-          <w:rStyle w:val="NormalTok"/>
-        </w:rPr>
-        <w:t xml:space="preserve">), </w:t>
-      </w:r>
-      <w:r>
-        <w:rPr>
-          <w:rStyle w:val="DataTypeTok"/>
-        </w:rPr>
-        <w:t xml:space="preserve">labels=</w:t>
-      </w:r>
-      <w:r>
-        <w:rPr>
-          <w:rStyle w:val="KeywordTok"/>
-        </w:rPr>
-        <w:t xml:space="preserve">c</w:t>
-      </w:r>
-      <w:r>
-        <w:rPr>
-          <w:rStyle w:val="NormalTok"/>
-        </w:rPr>
-        <w:t xml:space="preserve">(</w:t>
-      </w:r>
-      <w:r>
-        <w:rPr>
-          <w:rStyle w:val="StringTok"/>
-        </w:rPr>
-        <w:t xml:space="preserve">"fit.yes"</w:t>
-      </w:r>
-      <w:r>
-        <w:rPr>
-          <w:rStyle w:val="NormalTok"/>
-        </w:rPr>
-        <w:t xml:space="preserve">))</w:t>
-      </w:r>
-      <w:r>
-        <w:br/>
-      </w:r>
-      <w:r>
-        <w:rPr>
-          <w:rStyle w:val="NormalTok"/>
-        </w:rPr>
-        <w:t xml:space="preserve">tt0 &lt;-</w:t>
-      </w:r>
-      <w:r>
-        <w:rPr>
-          <w:rStyle w:val="StringTok"/>
-        </w:rPr>
-        <w:t xml:space="preserve"> </w:t>
-      </w:r>
-      <w:r>
-        <w:rPr>
-          <w:rStyle w:val="KeywordTok"/>
-        </w:rPr>
-        <w:t xml:space="preserve">table</w:t>
-      </w:r>
-      <w:r>
-        <w:rPr>
-          <w:rStyle w:val="NormalTok"/>
-        </w:rPr>
-        <w:t xml:space="preserve">(fit.tip_is_given0, dffwork</w:t>
-      </w:r>
-      <w:r>
-        <w:rPr>
-          <w:rStyle w:val="OperatorTok"/>
-        </w:rPr>
-        <w:t xml:space="preserve">$</w:t>
-      </w:r>
-      <w:r>
-        <w:rPr>
-          <w:rStyle w:val="NormalTok"/>
-        </w:rPr>
-        <w:t xml:space="preserve">target.tip_is_given); tt0</w:t>
-      </w:r>
-    </w:p>
-    <w:p>
-      <w:pPr>
-        <w:pStyle w:val="SourceCode"/>
-      </w:pPr>
-      <w:r>
-        <w:rPr>
-          <w:rStyle w:val="VerbatimChar"/>
-        </w:rPr>
-        <w:t xml:space="preserve">##                  </w:t>
-      </w:r>
-      <w:r>
-        <w:br/>
-      </w:r>
-      <w:r>
-        <w:rPr>
-          <w:rStyle w:val="VerbatimChar"/>
-        </w:rPr>
-        <w:t xml:space="preserve">## fit.tip_is_given0   No  Yes</w:t>
-      </w:r>
-      <w:r>
-        <w:br/>
-      </w:r>
-      <w:r>
-        <w:rPr>
-          <w:rStyle w:val="VerbatimChar"/>
-        </w:rPr>
-        <w:t xml:space="preserve">##           fit.yes  249 1208</w:t>
-      </w:r>
-    </w:p>
-    <w:p>
-      <w:pPr>
-        <w:pStyle w:val="SourceCode"/>
-      </w:pPr>
-      <w:r>
-        <w:rPr>
-          <w:rStyle w:val="DecValTok"/>
-        </w:rPr>
-        <w:t xml:space="preserve">100</w:t>
-      </w:r>
-      <w:r>
-        <w:rPr>
-          <w:rStyle w:val="OperatorTok"/>
-        </w:rPr>
-        <w:t xml:space="preserve">*</w:t>
-      </w:r>
-      <w:r>
-        <w:rPr>
-          <w:rStyle w:val="KeywordTok"/>
-        </w:rPr>
-        <w:t xml:space="preserve">sum</w:t>
-      </w:r>
-      <w:r>
-        <w:rPr>
-          <w:rStyle w:val="NormalTok"/>
-        </w:rPr>
-        <w:t xml:space="preserve">(tt0[</w:t>
-      </w:r>
-      <w:r>
-        <w:rPr>
-          <w:rStyle w:val="DecValTok"/>
-        </w:rPr>
-        <w:t xml:space="preserve">1</w:t>
-      </w:r>
-      <w:r>
-        <w:rPr>
-          <w:rStyle w:val="NormalTok"/>
-        </w:rPr>
-        <w:t xml:space="preserve">,</w:t>
-      </w:r>
-      <w:r>
-        <w:rPr>
-          <w:rStyle w:val="DecValTok"/>
-        </w:rPr>
-        <w:t xml:space="preserve">2</w:t>
-      </w:r>
-      <w:r>
-        <w:rPr>
-          <w:rStyle w:val="NormalTok"/>
-        </w:rPr>
-        <w:t xml:space="preserve">]</w:t>
-      </w:r>
-      <w:r>
-        <w:rPr>
-          <w:rStyle w:val="OperatorTok"/>
-        </w:rPr>
-        <w:t xml:space="preserve">/</w:t>
-      </w:r>
-      <w:r>
-        <w:rPr>
-          <w:rStyle w:val="KeywordTok"/>
-        </w:rPr>
-        <w:t xml:space="preserve">sum</w:t>
-      </w:r>
-      <w:r>
-        <w:rPr>
-          <w:rStyle w:val="NormalTok"/>
-        </w:rPr>
-        <w:t xml:space="preserve">(tt0))</w:t>
-      </w:r>
-    </w:p>
-    <w:p>
-      <w:pPr>
-        <w:pStyle w:val="SourceCode"/>
-      </w:pPr>
-      <w:r>
-        <w:rPr>
-          <w:rStyle w:val="VerbatimChar"/>
-        </w:rPr>
-        <w:t xml:space="preserve">## [1] 82.91009</w:t>
-      </w:r>
-    </w:p>
-    <w:p>
-      <w:pPr>
-        <w:pStyle w:val="FirstParagraph"/>
-      </w:pPr>
-      <w:r>
-        <w:t xml:space="preserve">We have a precision of 82.91%.</w:t>
+        <w:t xml:space="preserve">We have an accuracy of 83.05%. We have a recall of 99.42% which means that the positive results of this confusion table is very accurate. We can see that we have 1201 + 7 positive observations, from which 1201 of them have been correctly classified. Now, we are going to do the same, but for the negative results (specificity). We can see that only a 3.61% of specificity, which is a very bad result. Only 9 of the 240 + 9 negative observations have been classified as negative. To conclude, we see that the precision of this confusion table is 83.34%.</w:t>
       </w:r>
     </w:p>
     <w:sectPr/>

</xml_diff>